<commit_message>
Wrote more documentation and added GA for fun
</commit_message>
<xml_diff>
--- a/Log/Dokumenter/Kode.docx
+++ b/Log/Dokumenter/Kode.docx
@@ -7,10 +7,298 @@
         <w:pStyle w:val="Title"/>
       </w:pPr>
       <w:r>
-        <w:t>Design</w:t>
+        <w:t>Kode</w:t>
+      </w:r>
+    </w:p>
+    <w:p>
+      <w:proofErr w:type="spellStart"/>
+      <w:r>
+        <w:t>Stack</w:t>
+      </w:r>
+      <w:proofErr w:type="spellEnd"/>
+      <w:r>
+        <w:t>:</w:t>
+      </w:r>
+    </w:p>
+    <w:p>
+      <w:r>
+        <w:t xml:space="preserve">Jeg har valgt å bruke Adonis på toppen av </w:t>
+      </w:r>
+      <w:proofErr w:type="spellStart"/>
+      <w:r>
+        <w:t>Nuxt</w:t>
+      </w:r>
+      <w:proofErr w:type="spellEnd"/>
+      <w:r>
+        <w:t>/</w:t>
+      </w:r>
+      <w:proofErr w:type="spellStart"/>
+      <w:r>
+        <w:t>Vue</w:t>
+      </w:r>
+      <w:proofErr w:type="spellEnd"/>
+      <w:r>
+        <w:t xml:space="preserve">. Dette er fordi jeg har god erfaring ved denne </w:t>
+      </w:r>
+      <w:proofErr w:type="spellStart"/>
+      <w:r>
+        <w:t>stacken</w:t>
+      </w:r>
+      <w:proofErr w:type="spellEnd"/>
+      <w:r>
+        <w:t xml:space="preserve"> når det kommer til </w:t>
+      </w:r>
+      <w:proofErr w:type="spellStart"/>
+      <w:r>
+        <w:t>skalerbarhet</w:t>
+      </w:r>
+      <w:proofErr w:type="spellEnd"/>
+      <w:r>
+        <w:t xml:space="preserve">, og videre utvikling. Jeg forsøker å kode i stor grad modulært og abstrahert. Med det mener jeg at jeg lager få komponenter som kan anvendes mange steder. </w:t>
+      </w:r>
+    </w:p>
+    <w:p>
+      <w:r>
+        <w:t xml:space="preserve">Dette gjelder også i CSS hvor jeg har en </w:t>
+      </w:r>
+      <w:proofErr w:type="spellStart"/>
+      <w:r>
+        <w:t>semi</w:t>
+      </w:r>
+      <w:proofErr w:type="spellEnd"/>
+      <w:r>
+        <w:t>-</w:t>
+      </w:r>
+      <w:proofErr w:type="spellStart"/>
+      <w:r>
+        <w:t>utility</w:t>
+      </w:r>
+      <w:proofErr w:type="spellEnd"/>
+      <w:r>
+        <w:t>-</w:t>
+      </w:r>
+      <w:proofErr w:type="gramStart"/>
+      <w:r>
+        <w:t>first tilnærming</w:t>
+      </w:r>
+      <w:proofErr w:type="gramEnd"/>
+      <w:r>
+        <w:t>, som vil si at visse ting jeg trenger om og om igjen, f.eks. styre vertikal luft så har jeg egne klasser jeg kan benytte som bare legger til margin-</w:t>
+      </w:r>
+      <w:proofErr w:type="spellStart"/>
+      <w:r>
+        <w:t>top</w:t>
+      </w:r>
+      <w:proofErr w:type="spellEnd"/>
+      <w:r>
+        <w:t>. Ved så korte prosjekter som dette er, er jeg nødt til å justere ambisjonene for abstrahering etter tiden som er tilgjengelig. Derfor blir det en del «</w:t>
+      </w:r>
+      <w:proofErr w:type="spellStart"/>
+      <w:r>
+        <w:t>hyperspesifikk</w:t>
+      </w:r>
+      <w:proofErr w:type="spellEnd"/>
+      <w:r>
+        <w:t>»</w:t>
+      </w:r>
+      <w:r>
+        <w:t xml:space="preserve"> som kun brukes en gang/ ett sted. Det er slik jeg ser på det ikke </w:t>
+      </w:r>
+      <w:proofErr w:type="spellStart"/>
+      <w:r>
+        <w:t>idéelt</w:t>
+      </w:r>
+      <w:proofErr w:type="spellEnd"/>
+      <w:r>
+        <w:t xml:space="preserve"> om prosjektet blir større med tiden for da må man potensielt endre koden mange steder for å få likt utrykk/utseende, men av og til har man ikke tid, eller kunden råd til å prioritere det. </w:t>
+      </w:r>
+      <w:r>
+        <w:t xml:space="preserve"> </w:t>
       </w:r>
     </w:p>
     <w:p/>
+    <w:p>
+      <w:proofErr w:type="spellStart"/>
+      <w:r>
+        <w:t>Plugins</w:t>
+      </w:r>
+      <w:proofErr w:type="spellEnd"/>
+      <w:r>
+        <w:t xml:space="preserve"> jeg bruker:</w:t>
+      </w:r>
+    </w:p>
+    <w:p>
+      <w:pPr>
+        <w:pStyle w:val="ListParagraph"/>
+        <w:numPr>
+          <w:ilvl w:val="0"/>
+          <w:numId w:val="15"/>
+        </w:numPr>
+      </w:pPr>
+      <w:proofErr w:type="spellStart"/>
+      <w:r>
+        <w:t>Axios</w:t>
+      </w:r>
+      <w:proofErr w:type="spellEnd"/>
+      <w:r>
+        <w:t xml:space="preserve"> for å hente postkodedataen, og i et reelt prosjekt ville jeg brukt det for å hente eventuelt data fra et API</w:t>
+      </w:r>
+    </w:p>
+    <w:p>
+      <w:pPr>
+        <w:pStyle w:val="ListParagraph"/>
+        <w:numPr>
+          <w:ilvl w:val="0"/>
+          <w:numId w:val="15"/>
+        </w:numPr>
+      </w:pPr>
+      <w:proofErr w:type="spellStart"/>
+      <w:r>
+        <w:t>Vuex</w:t>
+      </w:r>
+      <w:proofErr w:type="spellEnd"/>
+      <w:r>
+        <w:t xml:space="preserve"> for å lagre valgene brukeren foretar seg underveis sentralt, slik lett å hente/ endre i hele applikasjonen/ komponentene</w:t>
+      </w:r>
+    </w:p>
+    <w:p>
+      <w:pPr>
+        <w:pStyle w:val="ListParagraph"/>
+        <w:numPr>
+          <w:ilvl w:val="0"/>
+          <w:numId w:val="15"/>
+        </w:numPr>
+      </w:pPr>
+      <w:proofErr w:type="spellStart"/>
+      <w:r>
+        <w:t>Lodash</w:t>
+      </w:r>
+      <w:proofErr w:type="spellEnd"/>
+      <w:r>
+        <w:t xml:space="preserve"> for å søke igjennom </w:t>
+      </w:r>
+      <w:proofErr w:type="spellStart"/>
+      <w:r>
+        <w:t>js</w:t>
+      </w:r>
+      <w:proofErr w:type="spellEnd"/>
+      <w:r>
+        <w:t xml:space="preserve"> objektene, og finne ut om postnummeret som er lagt inn er gyldig og eventuelt om det er i Vestfold og Telemark. </w:t>
+      </w:r>
+      <w:r>
+        <w:t xml:space="preserve">Grunnen til at jeg bruker en pakke for dette er for å være sikker på at jeg støtter eldre nettlesere som ikke har de nyere JS-funksjonene. </w:t>
+      </w:r>
+    </w:p>
+    <w:p>
+      <w:pPr>
+        <w:pStyle w:val="ListParagraph"/>
+        <w:numPr>
+          <w:ilvl w:val="0"/>
+          <w:numId w:val="15"/>
+        </w:numPr>
+      </w:pPr>
+      <w:proofErr w:type="spellStart"/>
+      <w:r>
+        <w:t>What</w:t>
+      </w:r>
+      <w:proofErr w:type="spellEnd"/>
+      <w:r>
+        <w:t>-input, også beskrevet i Design/UX delen, men denne er brukt for å skille mellom klikk-</w:t>
+      </w:r>
+      <w:proofErr w:type="spellStart"/>
+      <w:r>
+        <w:t>events</w:t>
+      </w:r>
+      <w:proofErr w:type="spellEnd"/>
+      <w:r>
+        <w:t xml:space="preserve"> og </w:t>
+      </w:r>
+      <w:proofErr w:type="spellStart"/>
+      <w:r>
+        <w:t>keyboard-events</w:t>
+      </w:r>
+      <w:proofErr w:type="spellEnd"/>
+    </w:p>
+    <w:p/>
+    <w:p>
+      <w:r>
+        <w:t xml:space="preserve">NPM </w:t>
+      </w:r>
+      <w:proofErr w:type="spellStart"/>
+      <w:r>
+        <w:t>audit</w:t>
+      </w:r>
+      <w:proofErr w:type="spellEnd"/>
+      <w:r>
+        <w:t>:</w:t>
+      </w:r>
+    </w:p>
+    <w:p>
+      <w:pPr>
+        <w:pStyle w:val="ListParagraph"/>
+        <w:numPr>
+          <w:ilvl w:val="0"/>
+          <w:numId w:val="16"/>
+        </w:numPr>
+      </w:pPr>
+      <w:r>
+        <w:t>Det er en pakke som er klassifisert som «</w:t>
+      </w:r>
+      <w:proofErr w:type="spellStart"/>
+      <w:r>
+        <w:t>high</w:t>
+      </w:r>
+      <w:proofErr w:type="spellEnd"/>
+      <w:r>
+        <w:t xml:space="preserve"> risk» men dette er en pakke som brukes i </w:t>
+      </w:r>
+      <w:proofErr w:type="spellStart"/>
+      <w:r>
+        <w:t>devDependencies</w:t>
+      </w:r>
+      <w:proofErr w:type="spellEnd"/>
+      <w:r>
+        <w:t xml:space="preserve">, med andre ord den er ikke der på </w:t>
+      </w:r>
+      <w:proofErr w:type="spellStart"/>
+      <w:r>
+        <w:t>sidensom</w:t>
+      </w:r>
+      <w:proofErr w:type="spellEnd"/>
+      <w:r>
+        <w:t xml:space="preserve"> er lansert og jeg velger å ikke gjøre noe med den i første omgang. </w:t>
+      </w:r>
+    </w:p>
+    <w:p/>
+    <w:p>
+      <w:r>
+        <w:t>Nettleserstøtte:</w:t>
+      </w:r>
+    </w:p>
+    <w:p>
+      <w:pPr>
+        <w:pStyle w:val="ListParagraph"/>
+        <w:numPr>
+          <w:ilvl w:val="0"/>
+          <w:numId w:val="16"/>
+        </w:numPr>
+      </w:pPr>
+      <w:r>
+        <w:t xml:space="preserve">Med tiden, og ressursene jeg har hatt til rådighet har jeg valgt å ikke prioritere å fikse feil på Internett Explorer. Det er mulig å gjennomføre prosessen i IE11 men knappene og tittelen på første komponent er </w:t>
+      </w:r>
+      <w:proofErr w:type="spellStart"/>
+      <w:r>
+        <w:t>forskyvet</w:t>
+      </w:r>
+      <w:proofErr w:type="spellEnd"/>
+      <w:r>
+        <w:t xml:space="preserve"> til siden. </w:t>
+      </w:r>
+      <w:r>
+        <w:br/>
+        <w:t xml:space="preserve">I en reel situasjon ville jeg hatt en dialog med kunden om hvorvidt IE er en prioritering, og foreslått å ikke prioritere den i førsteomgang, men heller observere via Google Analytics hvor stor andel besøkende det er som bruker IE over en periode på ~1mnd og ta en ny dialog da. </w:t>
+      </w:r>
+    </w:p>
     <w:p/>
     <w:p>
       <w:pPr>
@@ -24,182 +312,81 @@
           <w:b/>
           <w:bCs/>
         </w:rPr>
-        <w:t xml:space="preserve">Fargepalett </w:t>
+        <w:t>Postnummer som påkrevd</w:t>
       </w:r>
     </w:p>
     <w:p>
       <w:r>
-        <w:t>Er sterkt inspirert fra Norges flagg, den inneholder totalt 5 farger:</w:t>
-      </w:r>
-    </w:p>
-    <w:p>
-      <w:pPr>
-        <w:pStyle w:val="ListParagraph"/>
-        <w:numPr>
-          <w:ilvl w:val="0"/>
-          <w:numId w:val="12"/>
-        </w:numPr>
-      </w:pPr>
-      <w:r>
-        <w:t>Mørkeblå —</w:t>
-      </w:r>
-      <w:r>
-        <w:t xml:space="preserve"> #</w:t>
-      </w:r>
-      <w:r>
-        <w:t>1D3557</w:t>
-      </w:r>
-    </w:p>
-    <w:p>
-      <w:pPr>
-        <w:pStyle w:val="ListParagraph"/>
-        <w:numPr>
-          <w:ilvl w:val="0"/>
-          <w:numId w:val="12"/>
-        </w:numPr>
-      </w:pPr>
-      <w:r>
-        <w:t>Hvit —</w:t>
-      </w:r>
-      <w:r>
-        <w:t xml:space="preserve"> #FFFFFF</w:t>
-      </w:r>
-    </w:p>
-    <w:p>
-      <w:pPr>
-        <w:pStyle w:val="ListParagraph"/>
-        <w:numPr>
-          <w:ilvl w:val="0"/>
-          <w:numId w:val="12"/>
-        </w:numPr>
-      </w:pPr>
-      <w:r>
-        <w:t>Lysegrå —</w:t>
-      </w:r>
-      <w:r>
-        <w:t xml:space="preserve"> #F9F9F9</w:t>
-      </w:r>
-    </w:p>
-    <w:p>
-      <w:pPr>
-        <w:pStyle w:val="ListParagraph"/>
-        <w:numPr>
-          <w:ilvl w:val="0"/>
-          <w:numId w:val="12"/>
-        </w:numPr>
-      </w:pPr>
-      <w:r>
-        <w:t>Lyseblå —</w:t>
-      </w:r>
-      <w:r>
-        <w:t xml:space="preserve"> #</w:t>
-      </w:r>
-      <w:r>
-        <w:t>99ABC3</w:t>
-      </w:r>
-    </w:p>
-    <w:p>
-      <w:pPr>
-        <w:pStyle w:val="ListParagraph"/>
-        <w:numPr>
-          <w:ilvl w:val="0"/>
-          <w:numId w:val="12"/>
-        </w:numPr>
-      </w:pPr>
-      <w:r>
-        <w:t>Rød —</w:t>
-      </w:r>
-      <w:r>
-        <w:t xml:space="preserve"> #</w:t>
-      </w:r>
-      <w:r>
-        <w:t>E63946</w:t>
+        <w:lastRenderedPageBreak/>
+        <w:t xml:space="preserve">Jeg legger til grunn at de fleste som eier hytte og som har strøm på hytta vet postnummeret sitt. Derfor velger jeg å bruke postnummertabell fra posten for å finne ut om postnummeret er i Vestfold eller Telemark. Om ikke stoppes de fra å gjennomføre prosessen fordi </w:t>
+      </w:r>
+      <w:proofErr w:type="spellStart"/>
+      <w:r>
+        <w:t>HytteNett</w:t>
+      </w:r>
+      <w:proofErr w:type="spellEnd"/>
+      <w:r>
+        <w:t xml:space="preserve"> ikke tilbyr produktene sine der enda. </w:t>
       </w:r>
     </w:p>
     <w:p/>
     <w:p>
       <w:pPr>
-        <w:pStyle w:val="ListParagraph"/>
-        <w:numPr>
-          <w:ilvl w:val="0"/>
-          <w:numId w:val="13"/>
-        </w:numPr>
-      </w:pPr>
-      <w:r>
-        <w:t xml:space="preserve">Lysegrå og mørkeblå fargen er de som brukes mest. Begge brukes som bakgrunnsfarge på store flater. Mørkeblå fungerer base for nettsiden og gir en rolig og trygg atmosfære. </w:t>
-      </w:r>
-    </w:p>
-    <w:p>
-      <w:pPr>
-        <w:pStyle w:val="ListParagraph"/>
-        <w:numPr>
-          <w:ilvl w:val="0"/>
-          <w:numId w:val="13"/>
-        </w:numPr>
-      </w:pPr>
-      <w:r>
-        <w:t>Den lysegrå fargen brukes som bakgrunn på store tekstflater for å mykne kontrasten mot den mørkeblå fargen som brukes på tekst</w:t>
-      </w:r>
-      <w:r>
-        <w:t xml:space="preserve">. </w:t>
-      </w:r>
-    </w:p>
-    <w:p>
-      <w:pPr>
-        <w:pStyle w:val="ListParagraph"/>
-        <w:numPr>
-          <w:ilvl w:val="0"/>
-          <w:numId w:val="13"/>
-        </w:numPr>
-      </w:pPr>
-      <w:r>
-        <w:t xml:space="preserve">Den hvite fargen brukes for å tydeliggjøre interaktive, eller elementer med informasjon, som </w:t>
-      </w:r>
-      <w:proofErr w:type="spellStart"/>
-      <w:r>
-        <w:t>produktkkortene</w:t>
-      </w:r>
-      <w:proofErr w:type="spellEnd"/>
-      <w:r>
-        <w:t xml:space="preserve"> eller input-felt</w:t>
-      </w:r>
-      <w:r>
-        <w:t xml:space="preserve"> samt skape</w:t>
-      </w:r>
-      <w:r>
-        <w:t>.</w:t>
-      </w:r>
-    </w:p>
-    <w:p>
-      <w:pPr>
-        <w:pStyle w:val="ListParagraph"/>
-        <w:numPr>
-          <w:ilvl w:val="0"/>
-          <w:numId w:val="13"/>
-        </w:numPr>
-      </w:pPr>
-      <w:r>
-        <w:t xml:space="preserve">Den røde fargen brukes som kontrastfarge og er sjeldent brukt. Den skal benyttes for å styre oppmerksomhet og skape spenning i </w:t>
-      </w:r>
-      <w:proofErr w:type="spellStart"/>
-      <w:r>
-        <w:t>layouten</w:t>
-      </w:r>
-      <w:proofErr w:type="spellEnd"/>
-      <w:r>
-        <w:t xml:space="preserve">. </w:t>
-      </w:r>
-    </w:p>
-    <w:p>
-      <w:pPr>
-        <w:pStyle w:val="ListParagraph"/>
-        <w:numPr>
-          <w:ilvl w:val="0"/>
-          <w:numId w:val="13"/>
-        </w:numPr>
-      </w:pPr>
-      <w:r>
-        <w:t xml:space="preserve">UI farger brukes for å indikere status på elementet, en tintversjon av den mørkeblå fargen for å indikere at den er inaktiv, rød for å indikere at noe er galt. </w:t>
+        <w:rPr>
+          <w:rFonts w:ascii="Times New Roman" w:hAnsi="Times New Roman"/>
+          <w:lang w:val="en-NO"/>
+        </w:rPr>
+      </w:pPr>
+      <w:r>
+        <w:t xml:space="preserve">Postnummer tabellen leveres av Posten/Bring og kan finnes her: </w:t>
+      </w:r>
+      <w:hyperlink r:id="rId5" w:history="1">
+        <w:r>
+          <w:rPr>
+            <w:rStyle w:val="Hyperlink"/>
+          </w:rPr>
+          <w:t>https://www.bring.no/postnum</w:t>
+        </w:r>
+        <w:r>
+          <w:rPr>
+            <w:rStyle w:val="Hyperlink"/>
+          </w:rPr>
+          <w:t>m</w:t>
+        </w:r>
+        <w:r>
+          <w:rPr>
+            <w:rStyle w:val="Hyperlink"/>
+          </w:rPr>
+          <w:t>erregister-ansi.txt</w:t>
+        </w:r>
+      </w:hyperlink>
+      <w:r>
+        <w:br/>
+        <w:t>Jeg har gjort om formatet fra .</w:t>
+      </w:r>
+      <w:proofErr w:type="spellStart"/>
+      <w:r>
+        <w:t>txt</w:t>
+      </w:r>
+      <w:proofErr w:type="spellEnd"/>
+      <w:r>
+        <w:t xml:space="preserve"> til JSON og hoster den på nettsiden. Jeg valgte å gjøre det på denne måten for å ikke måtte </w:t>
+      </w:r>
+      <w:proofErr w:type="spellStart"/>
+      <w:r>
+        <w:t>parse</w:t>
+      </w:r>
+      <w:proofErr w:type="spellEnd"/>
+      <w:r>
+        <w:t xml:space="preserve">/ tolke </w:t>
+      </w:r>
+      <w:proofErr w:type="spellStart"/>
+      <w:r>
+        <w:t>txtfilen</w:t>
+      </w:r>
+      <w:proofErr w:type="spellEnd"/>
+      <w:r>
+        <w:t xml:space="preserve"> hver gang de endrer postnummeret fordi det er en tung prosess, og kan potensielt føre til dårlig brukeropplevelse.  </w:t>
       </w:r>
     </w:p>
     <w:p/>
@@ -207,72 +394,87 @@
       <w:pPr>
         <w:rPr>
           <w:b/>
+        </w:rPr>
+      </w:pPr>
+      <w:r>
+        <w:rPr>
+          <w:b/>
+        </w:rPr>
+        <w:t>Norsk telefonnummer</w:t>
+      </w:r>
+    </w:p>
+    <w:p>
+      <w:pPr>
+        <w:rPr>
           <w:bCs/>
         </w:rPr>
       </w:pPr>
       <w:r>
         <w:rPr>
-          <w:b/>
           <w:bCs/>
         </w:rPr>
-        <w:t>Brukervennlighet</w:t>
+        <w:t xml:space="preserve">Jeg har valgt å sjekke om nummeret som blir lagt inn er et gyldig norsk nummer. Dette er for at folk ikke skal gjøre små feil i </w:t>
+      </w:r>
+      <w:proofErr w:type="spellStart"/>
+      <w:r>
+        <w:rPr>
+          <w:bCs/>
+        </w:rPr>
+        <w:t>innskjekkingen</w:t>
+      </w:r>
+      <w:proofErr w:type="spellEnd"/>
+      <w:r>
+        <w:rPr>
+          <w:bCs/>
+        </w:rPr>
+        <w:t xml:space="preserve"> og får i </w:t>
+      </w:r>
+      <w:proofErr w:type="gramStart"/>
+      <w:r>
+        <w:rPr>
+          <w:bCs/>
+        </w:rPr>
+        <w:t>minimere</w:t>
+      </w:r>
+      <w:proofErr w:type="gramEnd"/>
+      <w:r>
+        <w:rPr>
+          <w:bCs/>
+        </w:rPr>
+        <w:t xml:space="preserve"> dårlige data. Basert på tall fra SSB er 97.5% av alle eiere av hytter i Norge fra Norge.  I en reel situasjon ville jeg tatt en dialog med oppdragsgiver om denne problemstillingen, hvor vi kunne sett på vi skulle åpnet for eksempel svenske </w:t>
+      </w:r>
+      <w:proofErr w:type="spellStart"/>
+      <w:r>
+        <w:rPr>
+          <w:bCs/>
+        </w:rPr>
+        <w:t>telefonnummere</w:t>
+      </w:r>
+      <w:proofErr w:type="spellEnd"/>
+      <w:r>
+        <w:rPr>
+          <w:bCs/>
+        </w:rPr>
+        <w:t xml:space="preserve"> som har den nest </w:t>
+      </w:r>
+      <w:proofErr w:type="spellStart"/>
+      <w:r>
+        <w:rPr>
+          <w:bCs/>
+        </w:rPr>
+        <w:t>størte</w:t>
+      </w:r>
+      <w:proofErr w:type="spellEnd"/>
+      <w:r>
+        <w:rPr>
+          <w:bCs/>
+        </w:rPr>
+        <w:t xml:space="preserve"> eier andelen. </w:t>
       </w:r>
     </w:p>
-    <w:p>
-      <w:pPr>
-        <w:pStyle w:val="ListParagraph"/>
-        <w:numPr>
-          <w:ilvl w:val="0"/>
-          <w:numId w:val="14"/>
-        </w:numPr>
-      </w:pPr>
-      <w:r>
-        <w:t xml:space="preserve">Hele applikasjonen kan </w:t>
-      </w:r>
-      <w:r>
-        <w:t xml:space="preserve">brukes av tastaturet, hvor man navigerer seg via hjelp av tab. </w:t>
-      </w:r>
-    </w:p>
-    <w:p>
-      <w:pPr>
-        <w:pStyle w:val="ListParagraph"/>
-        <w:numPr>
-          <w:ilvl w:val="0"/>
-          <w:numId w:val="14"/>
-        </w:numPr>
-      </w:pPr>
-      <w:r>
-        <w:t xml:space="preserve">All tekst + bakgrunn elementer møter AA eller AAA WCAG standard. Unntaket er Hvit på rød som oppnår 4,1 i kontrast, det er ikke nok for liten tekst, men det er tilstrekkelig for fet tekst. I tillegg brukes ikke hvit på rød på mengde tekst, og man kan da tillate seg å være litt mindre streng på kontrast forholdet. </w:t>
-      </w:r>
-    </w:p>
-    <w:p>
-      <w:pPr>
-        <w:pStyle w:val="ListParagraph"/>
-        <w:numPr>
-          <w:ilvl w:val="0"/>
-          <w:numId w:val="14"/>
-        </w:numPr>
-      </w:pPr>
-      <w:r>
-        <w:t xml:space="preserve">Jeg benytter meg av </w:t>
-      </w:r>
-      <w:proofErr w:type="spellStart"/>
-      <w:r>
-        <w:t>what</w:t>
-      </w:r>
-      <w:proofErr w:type="spellEnd"/>
-      <w:r>
-        <w:t>-input biblioteket, som gjør at jeg kan gjemme fokus-tilstanden (</w:t>
-      </w:r>
-      <w:proofErr w:type="spellStart"/>
-      <w:r>
-        <w:t>focus-state</w:t>
-      </w:r>
-      <w:proofErr w:type="spellEnd"/>
-      <w:r>
-        <w:t xml:space="preserve">) ved museklikk, og heller ta det frem når brukeren navigerer seg rundt via tastaturet. </w:t>
-      </w:r>
-    </w:p>
+    <w:p/>
+    <w:p/>
+    <w:p/>
     <w:p/>
     <w:p/>
     <w:p/>
@@ -490,6 +692,119 @@
     </w:lvl>
   </w:abstractNum>
   <w:abstractNum w:abstractNumId="10" w15:restartNumberingAfterBreak="0">
+    <w:nsid w:val="1EF147B3"/>
+    <w:multiLevelType w:val="hybridMultilevel"/>
+    <w:tmpl w:val="D6727360"/>
+    <w:lvl w:ilvl="0" w:tplc="08090001">
+      <w:start w:val="1"/>
+      <w:numFmt w:val="bullet"/>
+      <w:lvlText w:val=""/>
+      <w:lvlJc w:val="left"/>
+      <w:pPr>
+        <w:ind w:left="720" w:hanging="360"/>
+      </w:pPr>
+      <w:rPr>
+        <w:rFonts w:ascii="Symbol" w:hAnsi="Symbol" w:hint="default"/>
+      </w:rPr>
+    </w:lvl>
+    <w:lvl w:ilvl="1" w:tplc="08090003" w:tentative="1">
+      <w:start w:val="1"/>
+      <w:numFmt w:val="bullet"/>
+      <w:lvlText w:val="o"/>
+      <w:lvlJc w:val="left"/>
+      <w:pPr>
+        <w:ind w:left="1440" w:hanging="360"/>
+      </w:pPr>
+      <w:rPr>
+        <w:rFonts w:ascii="Courier New" w:hAnsi="Courier New" w:cs="Courier New" w:hint="default"/>
+      </w:rPr>
+    </w:lvl>
+    <w:lvl w:ilvl="2" w:tplc="08090005" w:tentative="1">
+      <w:start w:val="1"/>
+      <w:numFmt w:val="bullet"/>
+      <w:lvlText w:val=""/>
+      <w:lvlJc w:val="left"/>
+      <w:pPr>
+        <w:ind w:left="2160" w:hanging="360"/>
+      </w:pPr>
+      <w:rPr>
+        <w:rFonts w:ascii="Wingdings" w:hAnsi="Wingdings" w:hint="default"/>
+      </w:rPr>
+    </w:lvl>
+    <w:lvl w:ilvl="3" w:tplc="08090001" w:tentative="1">
+      <w:start w:val="1"/>
+      <w:numFmt w:val="bullet"/>
+      <w:lvlText w:val=""/>
+      <w:lvlJc w:val="left"/>
+      <w:pPr>
+        <w:ind w:left="2880" w:hanging="360"/>
+      </w:pPr>
+      <w:rPr>
+        <w:rFonts w:ascii="Symbol" w:hAnsi="Symbol" w:hint="default"/>
+      </w:rPr>
+    </w:lvl>
+    <w:lvl w:ilvl="4" w:tplc="08090003" w:tentative="1">
+      <w:start w:val="1"/>
+      <w:numFmt w:val="bullet"/>
+      <w:lvlText w:val="o"/>
+      <w:lvlJc w:val="left"/>
+      <w:pPr>
+        <w:ind w:left="3600" w:hanging="360"/>
+      </w:pPr>
+      <w:rPr>
+        <w:rFonts w:ascii="Courier New" w:hAnsi="Courier New" w:cs="Courier New" w:hint="default"/>
+      </w:rPr>
+    </w:lvl>
+    <w:lvl w:ilvl="5" w:tplc="08090005" w:tentative="1">
+      <w:start w:val="1"/>
+      <w:numFmt w:val="bullet"/>
+      <w:lvlText w:val=""/>
+      <w:lvlJc w:val="left"/>
+      <w:pPr>
+        <w:ind w:left="4320" w:hanging="360"/>
+      </w:pPr>
+      <w:rPr>
+        <w:rFonts w:ascii="Wingdings" w:hAnsi="Wingdings" w:hint="default"/>
+      </w:rPr>
+    </w:lvl>
+    <w:lvl w:ilvl="6" w:tplc="08090001" w:tentative="1">
+      <w:start w:val="1"/>
+      <w:numFmt w:val="bullet"/>
+      <w:lvlText w:val=""/>
+      <w:lvlJc w:val="left"/>
+      <w:pPr>
+        <w:ind w:left="5040" w:hanging="360"/>
+      </w:pPr>
+      <w:rPr>
+        <w:rFonts w:ascii="Symbol" w:hAnsi="Symbol" w:hint="default"/>
+      </w:rPr>
+    </w:lvl>
+    <w:lvl w:ilvl="7" w:tplc="08090003" w:tentative="1">
+      <w:start w:val="1"/>
+      <w:numFmt w:val="bullet"/>
+      <w:lvlText w:val="o"/>
+      <w:lvlJc w:val="left"/>
+      <w:pPr>
+        <w:ind w:left="5760" w:hanging="360"/>
+      </w:pPr>
+      <w:rPr>
+        <w:rFonts w:ascii="Courier New" w:hAnsi="Courier New" w:cs="Courier New" w:hint="default"/>
+      </w:rPr>
+    </w:lvl>
+    <w:lvl w:ilvl="8" w:tplc="08090005" w:tentative="1">
+      <w:start w:val="1"/>
+      <w:numFmt w:val="bullet"/>
+      <w:lvlText w:val=""/>
+      <w:lvlJc w:val="left"/>
+      <w:pPr>
+        <w:ind w:left="6480" w:hanging="360"/>
+      </w:pPr>
+      <w:rPr>
+        <w:rFonts w:ascii="Wingdings" w:hAnsi="Wingdings" w:hint="default"/>
+      </w:rPr>
+    </w:lvl>
+  </w:abstractNum>
+  <w:abstractNum w:abstractNumId="11" w15:restartNumberingAfterBreak="0">
     <w:nsid w:val="24EB794E"/>
     <w:multiLevelType w:val="hybridMultilevel"/>
     <w:tmpl w:val="DF3A7278"/>
@@ -602,7 +917,7 @@
       </w:rPr>
     </w:lvl>
   </w:abstractNum>
-  <w:abstractNum w:abstractNumId="11" w15:restartNumberingAfterBreak="0">
+  <w:abstractNum w:abstractNumId="12" w15:restartNumberingAfterBreak="0">
     <w:nsid w:val="36A217B7"/>
     <w:multiLevelType w:val="hybridMultilevel"/>
     <w:tmpl w:val="06123BB2"/>
@@ -715,7 +1030,7 @@
       </w:rPr>
     </w:lvl>
   </w:abstractNum>
-  <w:abstractNum w:abstractNumId="12" w15:restartNumberingAfterBreak="0">
+  <w:abstractNum w:abstractNumId="13" w15:restartNumberingAfterBreak="0">
     <w:nsid w:val="555F66BE"/>
     <w:multiLevelType w:val="hybridMultilevel"/>
     <w:tmpl w:val="BA34F226"/>
@@ -828,7 +1143,120 @@
       </w:rPr>
     </w:lvl>
   </w:abstractNum>
-  <w:abstractNum w:abstractNumId="13" w15:restartNumberingAfterBreak="0">
+  <w:abstractNum w:abstractNumId="14" w15:restartNumberingAfterBreak="0">
+    <w:nsid w:val="6FC650AE"/>
+    <w:multiLevelType w:val="hybridMultilevel"/>
+    <w:tmpl w:val="F88A8918"/>
+    <w:lvl w:ilvl="0" w:tplc="08090001">
+      <w:start w:val="1"/>
+      <w:numFmt w:val="bullet"/>
+      <w:lvlText w:val=""/>
+      <w:lvlJc w:val="left"/>
+      <w:pPr>
+        <w:ind w:left="720" w:hanging="360"/>
+      </w:pPr>
+      <w:rPr>
+        <w:rFonts w:ascii="Symbol" w:hAnsi="Symbol" w:hint="default"/>
+      </w:rPr>
+    </w:lvl>
+    <w:lvl w:ilvl="1" w:tplc="08090003" w:tentative="1">
+      <w:start w:val="1"/>
+      <w:numFmt w:val="bullet"/>
+      <w:lvlText w:val="o"/>
+      <w:lvlJc w:val="left"/>
+      <w:pPr>
+        <w:ind w:left="1440" w:hanging="360"/>
+      </w:pPr>
+      <w:rPr>
+        <w:rFonts w:ascii="Courier New" w:hAnsi="Courier New" w:cs="Courier New" w:hint="default"/>
+      </w:rPr>
+    </w:lvl>
+    <w:lvl w:ilvl="2" w:tplc="08090005" w:tentative="1">
+      <w:start w:val="1"/>
+      <w:numFmt w:val="bullet"/>
+      <w:lvlText w:val=""/>
+      <w:lvlJc w:val="left"/>
+      <w:pPr>
+        <w:ind w:left="2160" w:hanging="360"/>
+      </w:pPr>
+      <w:rPr>
+        <w:rFonts w:ascii="Wingdings" w:hAnsi="Wingdings" w:hint="default"/>
+      </w:rPr>
+    </w:lvl>
+    <w:lvl w:ilvl="3" w:tplc="08090001" w:tentative="1">
+      <w:start w:val="1"/>
+      <w:numFmt w:val="bullet"/>
+      <w:lvlText w:val=""/>
+      <w:lvlJc w:val="left"/>
+      <w:pPr>
+        <w:ind w:left="2880" w:hanging="360"/>
+      </w:pPr>
+      <w:rPr>
+        <w:rFonts w:ascii="Symbol" w:hAnsi="Symbol" w:hint="default"/>
+      </w:rPr>
+    </w:lvl>
+    <w:lvl w:ilvl="4" w:tplc="08090003" w:tentative="1">
+      <w:start w:val="1"/>
+      <w:numFmt w:val="bullet"/>
+      <w:lvlText w:val="o"/>
+      <w:lvlJc w:val="left"/>
+      <w:pPr>
+        <w:ind w:left="3600" w:hanging="360"/>
+      </w:pPr>
+      <w:rPr>
+        <w:rFonts w:ascii="Courier New" w:hAnsi="Courier New" w:cs="Courier New" w:hint="default"/>
+      </w:rPr>
+    </w:lvl>
+    <w:lvl w:ilvl="5" w:tplc="08090005" w:tentative="1">
+      <w:start w:val="1"/>
+      <w:numFmt w:val="bullet"/>
+      <w:lvlText w:val=""/>
+      <w:lvlJc w:val="left"/>
+      <w:pPr>
+        <w:ind w:left="4320" w:hanging="360"/>
+      </w:pPr>
+      <w:rPr>
+        <w:rFonts w:ascii="Wingdings" w:hAnsi="Wingdings" w:hint="default"/>
+      </w:rPr>
+    </w:lvl>
+    <w:lvl w:ilvl="6" w:tplc="08090001" w:tentative="1">
+      <w:start w:val="1"/>
+      <w:numFmt w:val="bullet"/>
+      <w:lvlText w:val=""/>
+      <w:lvlJc w:val="left"/>
+      <w:pPr>
+        <w:ind w:left="5040" w:hanging="360"/>
+      </w:pPr>
+      <w:rPr>
+        <w:rFonts w:ascii="Symbol" w:hAnsi="Symbol" w:hint="default"/>
+      </w:rPr>
+    </w:lvl>
+    <w:lvl w:ilvl="7" w:tplc="08090003" w:tentative="1">
+      <w:start w:val="1"/>
+      <w:numFmt w:val="bullet"/>
+      <w:lvlText w:val="o"/>
+      <w:lvlJc w:val="left"/>
+      <w:pPr>
+        <w:ind w:left="5760" w:hanging="360"/>
+      </w:pPr>
+      <w:rPr>
+        <w:rFonts w:ascii="Courier New" w:hAnsi="Courier New" w:cs="Courier New" w:hint="default"/>
+      </w:rPr>
+    </w:lvl>
+    <w:lvl w:ilvl="8" w:tplc="08090005" w:tentative="1">
+      <w:start w:val="1"/>
+      <w:numFmt w:val="bullet"/>
+      <w:lvlText w:val=""/>
+      <w:lvlJc w:val="left"/>
+      <w:pPr>
+        <w:ind w:left="6480" w:hanging="360"/>
+      </w:pPr>
+      <w:rPr>
+        <w:rFonts w:ascii="Wingdings" w:hAnsi="Wingdings" w:hint="default"/>
+      </w:rPr>
+    </w:lvl>
+  </w:abstractNum>
+  <w:abstractNum w:abstractNumId="15" w15:restartNumberingAfterBreak="0">
     <w:nsid w:val="71FE60A0"/>
     <w:multiLevelType w:val="hybridMultilevel"/>
     <w:tmpl w:val="696CF692"/>
@@ -945,16 +1373,22 @@
     <w:abstractNumId w:val="9"/>
   </w:num>
   <w:num w:numId="11">
+    <w:abstractNumId w:val="13"/>
+  </w:num>
+  <w:num w:numId="12">
+    <w:abstractNumId w:val="15"/>
+  </w:num>
+  <w:num w:numId="13">
+    <w:abstractNumId w:val="11"/>
+  </w:num>
+  <w:num w:numId="14">
     <w:abstractNumId w:val="12"/>
   </w:num>
-  <w:num w:numId="12">
-    <w:abstractNumId w:val="13"/>
+  <w:num w:numId="15">
+    <w:abstractNumId w:val="14"/>
   </w:num>
-  <w:num w:numId="13">
+  <w:num w:numId="16">
     <w:abstractNumId w:val="10"/>
-  </w:num>
-  <w:num w:numId="14">
-    <w:abstractNumId w:val="11"/>
   </w:num>
 </w:numbering>
 </file>

</xml_diff>